<commit_message>
Added validation to DTO, Return correct HTTP Code, Re-run the test cases and documented the Swagger API Calls
</commit_message>
<xml_diff>
--- a/Alinta - Web API and EF Core Assignment.docx
+++ b/Alinta - Web API and EF Core Assignment.docx
@@ -4,82 +4,9 @@
   <w:body>
     <w:p>
       <w:r>
-        <w:t xml:space="preserve">The Web Api can be launched using the following url : </w:t>
-      </w:r>
-      <w:hyperlink r:id="rId6" w:history="1">
-        <w:r>
-          <w:rPr>
-            <w:rStyle w:val="Hyperlink"/>
-          </w:rPr>
-          <w:t>http://localhost:51061/api/v1/Customer</w:t>
-        </w:r>
-      </w:hyperlink>
-      <w:r>
-        <w:t xml:space="preserve"> (port number can vary)</w:t>
-      </w:r>
-    </w:p>
-    <w:p>
-      <w:r>
-        <w:t>When the above URL is</w:t>
-      </w:r>
-      <w:r>
-        <w:t xml:space="preserve"> launched</w:t>
-      </w:r>
-      <w:bookmarkStart w:id="0" w:name="_GoBack"/>
-      <w:bookmarkEnd w:id="0"/>
-      <w:r>
-        <w:t xml:space="preserve"> , all the Customers are returned. </w:t>
-      </w:r>
-    </w:p>
-    <w:p/>
-    <w:p>
-      <w:r>
-        <w:rPr>
-          <w:noProof/>
-        </w:rPr>
-        <w:drawing>
-          <wp:inline distT="0" distB="0" distL="0" distR="0" wp14:anchorId="5039073A" wp14:editId="72586FB2">
-            <wp:extent cx="5731510" cy="517525"/>
-            <wp:effectExtent l="0" t="0" r="2540" b="0"/>
-            <wp:docPr id="1" name="Picture 1"/>
-            <wp:cNvGraphicFramePr>
-              <a:graphicFrameLocks xmlns:a="http://schemas.openxmlformats.org/drawingml/2006/main" noChangeAspect="1"/>
-            </wp:cNvGraphicFramePr>
-            <a:graphic xmlns:a="http://schemas.openxmlformats.org/drawingml/2006/main">
-              <a:graphicData uri="http://schemas.openxmlformats.org/drawingml/2006/picture">
-                <pic:pic xmlns:pic="http://schemas.openxmlformats.org/drawingml/2006/picture">
-                  <pic:nvPicPr>
-                    <pic:cNvPr id="1" name=""/>
-                    <pic:cNvPicPr/>
-                  </pic:nvPicPr>
-                  <pic:blipFill>
-                    <a:blip r:embed="rId7"/>
-                    <a:stretch>
-                      <a:fillRect/>
-                    </a:stretch>
-                  </pic:blipFill>
-                  <pic:spPr>
-                    <a:xfrm>
-                      <a:off x="0" y="0"/>
-                      <a:ext cx="5731510" cy="517525"/>
-                    </a:xfrm>
-                    <a:prstGeom prst="rect">
-                      <a:avLst/>
-                    </a:prstGeom>
-                  </pic:spPr>
-                </pic:pic>
-              </a:graphicData>
-            </a:graphic>
-          </wp:inline>
-        </w:drawing>
-      </w:r>
-    </w:p>
-    <w:p/>
-    <w:p>
-      <w:r>
-        <w:t xml:space="preserve">The API can be well tested using Swagger using following url: </w:t>
-      </w:r>
-      <w:hyperlink r:id="rId8" w:history="1">
+        <w:t xml:space="preserve">The API Service is configured to use port 51061 as given in the URL : </w:t>
+      </w:r>
+      <w:hyperlink r:id="rId7" w:history="1">
         <w:r>
           <w:rPr>
             <w:rStyle w:val="Hyperlink"/>
@@ -87,8 +14,10 @@
           <w:t>http://localhost:51061/swagger/index.html</w:t>
         </w:r>
       </w:hyperlink>
-    </w:p>
-    <w:p/>
+      <w:r>
+        <w:t xml:space="preserve"> </w:t>
+      </w:r>
+    </w:p>
     <w:p>
       <w:r>
         <w:rPr>
@@ -110,6 +39,69 @@
                     <pic:cNvPicPr/>
                   </pic:nvPicPr>
                   <pic:blipFill>
+                    <a:blip r:embed="rId8"/>
+                    <a:stretch>
+                      <a:fillRect/>
+                    </a:stretch>
+                  </pic:blipFill>
+                  <pic:spPr>
+                    <a:xfrm>
+                      <a:off x="0" y="0"/>
+                      <a:ext cx="5731510" cy="2937510"/>
+                    </a:xfrm>
+                    <a:prstGeom prst="rect">
+                      <a:avLst/>
+                    </a:prstGeom>
+                  </pic:spPr>
+                </pic:pic>
+              </a:graphicData>
+            </a:graphic>
+          </wp:inline>
+        </w:drawing>
+      </w:r>
+    </w:p>
+    <w:p/>
+    <w:p>
+      <w:r>
+        <w:t xml:space="preserve">Versioning is defined for the API. The current version is v1 as shown in the swagger index page. </w:t>
+      </w:r>
+    </w:p>
+    <w:p>
+      <w:pPr>
+        <w:pStyle w:val="ListParagraph"/>
+        <w:numPr>
+          <w:ilvl w:val="0"/>
+          <w:numId w:val="1"/>
+        </w:numPr>
+      </w:pPr>
+      <w:r>
+        <w:t>API Call to get all</w:t>
+      </w:r>
+      <w:r>
+        <w:t xml:space="preserve"> the Customers with First Name, Last Name and DOB.</w:t>
+      </w:r>
+    </w:p>
+    <w:p>
+      <w:r>
+        <w:rPr>
+          <w:noProof/>
+        </w:rPr>
+        <w:drawing>
+          <wp:inline distT="0" distB="0" distL="0" distR="0" wp14:anchorId="58E9E8F1" wp14:editId="1CA888EB">
+            <wp:extent cx="5731510" cy="210185"/>
+            <wp:effectExtent l="0" t="0" r="2540" b="0"/>
+            <wp:docPr id="8" name="Picture 8"/>
+            <wp:cNvGraphicFramePr>
+              <a:graphicFrameLocks xmlns:a="http://schemas.openxmlformats.org/drawingml/2006/main" noChangeAspect="1"/>
+            </wp:cNvGraphicFramePr>
+            <a:graphic xmlns:a="http://schemas.openxmlformats.org/drawingml/2006/main">
+              <a:graphicData uri="http://schemas.openxmlformats.org/drawingml/2006/picture">
+                <pic:pic xmlns:pic="http://schemas.openxmlformats.org/drawingml/2006/picture">
+                  <pic:nvPicPr>
+                    <pic:cNvPr id="1" name=""/>
+                    <pic:cNvPicPr/>
+                  </pic:nvPicPr>
+                  <pic:blipFill>
                     <a:blip r:embed="rId9"/>
                     <a:stretch>
                       <a:fillRect/>
@@ -118,7 +110,154 @@
                   <pic:spPr>
                     <a:xfrm>
                       <a:off x="0" y="0"/>
-                      <a:ext cx="5731510" cy="2937510"/>
+                      <a:ext cx="5731510" cy="210185"/>
+                    </a:xfrm>
+                    <a:prstGeom prst="rect">
+                      <a:avLst/>
+                    </a:prstGeom>
+                  </pic:spPr>
+                </pic:pic>
+              </a:graphicData>
+            </a:graphic>
+          </wp:inline>
+        </w:drawing>
+      </w:r>
+    </w:p>
+    <w:p>
+      <w:r>
+        <w:rPr>
+          <w:noProof/>
+        </w:rPr>
+        <w:drawing>
+          <wp:inline distT="0" distB="0" distL="0" distR="0" wp14:anchorId="7398ACD0" wp14:editId="3A5B0A28">
+            <wp:extent cx="5731510" cy="4076065"/>
+            <wp:effectExtent l="0" t="0" r="2540" b="635"/>
+            <wp:docPr id="1" name="Picture 1"/>
+            <wp:cNvGraphicFramePr>
+              <a:graphicFrameLocks xmlns:a="http://schemas.openxmlformats.org/drawingml/2006/main" noChangeAspect="1"/>
+            </wp:cNvGraphicFramePr>
+            <a:graphic xmlns:a="http://schemas.openxmlformats.org/drawingml/2006/main">
+              <a:graphicData uri="http://schemas.openxmlformats.org/drawingml/2006/picture">
+                <pic:pic xmlns:pic="http://schemas.openxmlformats.org/drawingml/2006/picture">
+                  <pic:nvPicPr>
+                    <pic:cNvPr id="1" name=""/>
+                    <pic:cNvPicPr/>
+                  </pic:nvPicPr>
+                  <pic:blipFill>
+                    <a:blip r:embed="rId10"/>
+                    <a:stretch>
+                      <a:fillRect/>
+                    </a:stretch>
+                  </pic:blipFill>
+                  <pic:spPr>
+                    <a:xfrm>
+                      <a:off x="0" y="0"/>
+                      <a:ext cx="5731510" cy="4076065"/>
+                    </a:xfrm>
+                    <a:prstGeom prst="rect">
+                      <a:avLst/>
+                    </a:prstGeom>
+                  </pic:spPr>
+                </pic:pic>
+              </a:graphicData>
+            </a:graphic>
+          </wp:inline>
+        </w:drawing>
+      </w:r>
+    </w:p>
+    <w:p>
+      <w:pPr>
+        <w:pStyle w:val="ListParagraph"/>
+        <w:numPr>
+          <w:ilvl w:val="0"/>
+          <w:numId w:val="1"/>
+        </w:numPr>
+      </w:pPr>
+      <w:r>
+        <w:lastRenderedPageBreak/>
+        <w:t xml:space="preserve">API Call to get Customer Id : </w:t>
+      </w:r>
+    </w:p>
+    <w:p>
+      <w:pPr>
+        <w:pStyle w:val="ListParagraph"/>
+      </w:pPr>
+    </w:p>
+    <w:p>
+      <w:pPr>
+        <w:pStyle w:val="ListParagraph"/>
+      </w:pPr>
+      <w:r>
+        <w:rPr>
+          <w:noProof/>
+        </w:rPr>
+        <w:drawing>
+          <wp:inline distT="0" distB="0" distL="0" distR="0" wp14:anchorId="710291B8" wp14:editId="13A07376">
+            <wp:extent cx="5731510" cy="209550"/>
+            <wp:effectExtent l="0" t="0" r="2540" b="0"/>
+            <wp:docPr id="9" name="Picture 9"/>
+            <wp:cNvGraphicFramePr>
+              <a:graphicFrameLocks xmlns:a="http://schemas.openxmlformats.org/drawingml/2006/main" noChangeAspect="1"/>
+            </wp:cNvGraphicFramePr>
+            <a:graphic xmlns:a="http://schemas.openxmlformats.org/drawingml/2006/main">
+              <a:graphicData uri="http://schemas.openxmlformats.org/drawingml/2006/picture">
+                <pic:pic xmlns:pic="http://schemas.openxmlformats.org/drawingml/2006/picture">
+                  <pic:nvPicPr>
+                    <pic:cNvPr id="1" name=""/>
+                    <pic:cNvPicPr/>
+                  </pic:nvPicPr>
+                  <pic:blipFill>
+                    <a:blip r:embed="rId11"/>
+                    <a:stretch>
+                      <a:fillRect/>
+                    </a:stretch>
+                  </pic:blipFill>
+                  <pic:spPr>
+                    <a:xfrm>
+                      <a:off x="0" y="0"/>
+                      <a:ext cx="5731510" cy="209550"/>
+                    </a:xfrm>
+                    <a:prstGeom prst="rect">
+                      <a:avLst/>
+                    </a:prstGeom>
+                  </pic:spPr>
+                </pic:pic>
+              </a:graphicData>
+            </a:graphic>
+          </wp:inline>
+        </w:drawing>
+      </w:r>
+    </w:p>
+    <w:p>
+      <w:r>
+        <w:rPr>
+          <w:noProof/>
+        </w:rPr>
+        <w:drawing>
+          <wp:inline distT="0" distB="0" distL="0" distR="0" wp14:anchorId="0D16A6F6" wp14:editId="1E03CC31">
+            <wp:extent cx="5731510" cy="1276985"/>
+            <wp:effectExtent l="0" t="0" r="2540" b="0"/>
+            <wp:docPr id="10" name="Picture 10"/>
+            <wp:cNvGraphicFramePr>
+              <a:graphicFrameLocks xmlns:a="http://schemas.openxmlformats.org/drawingml/2006/main" noChangeAspect="1"/>
+            </wp:cNvGraphicFramePr>
+            <a:graphic xmlns:a="http://schemas.openxmlformats.org/drawingml/2006/main">
+              <a:graphicData uri="http://schemas.openxmlformats.org/drawingml/2006/picture">
+                <pic:pic xmlns:pic="http://schemas.openxmlformats.org/drawingml/2006/picture">
+                  <pic:nvPicPr>
+                    <pic:cNvPr id="1" name=""/>
+                    <pic:cNvPicPr/>
+                  </pic:nvPicPr>
+                  <pic:blipFill>
+                    <a:blip r:embed="rId12"/>
+                    <a:stretch>
+                      <a:fillRect/>
+                    </a:stretch>
+                  </pic:blipFill>
+                  <pic:spPr>
+                    <a:xfrm>
+                      <a:off x="0" y="0"/>
+                      <a:ext cx="5731510" cy="1276985"/>
                     </a:xfrm>
                     <a:prstGeom prst="rect">
                       <a:avLst/>
@@ -134,25 +273,1254 @@
     <w:p/>
     <w:p>
       <w:r>
-        <w:t xml:space="preserve">Versioning is defined for the API. The current version is v1 as shown in the swagger index page. </w:t>
-      </w:r>
-    </w:p>
-    <w:p>
-      <w:r>
-        <w:t>As an example : Create API Call would create object as show below.</w:t>
+        <w:t xml:space="preserve">Get the following result: </w:t>
+      </w:r>
+    </w:p>
+    <w:p>
+      <w:r>
+        <w:rPr>
+          <w:noProof/>
+        </w:rPr>
+        <w:drawing>
+          <wp:inline distT="0" distB="0" distL="0" distR="0" wp14:anchorId="252BBFF0" wp14:editId="1D9A52A9">
+            <wp:extent cx="5731510" cy="2661285"/>
+            <wp:effectExtent l="0" t="0" r="2540" b="5715"/>
+            <wp:docPr id="11" name="Picture 11"/>
+            <wp:cNvGraphicFramePr>
+              <a:graphicFrameLocks xmlns:a="http://schemas.openxmlformats.org/drawingml/2006/main" noChangeAspect="1"/>
+            </wp:cNvGraphicFramePr>
+            <a:graphic xmlns:a="http://schemas.openxmlformats.org/drawingml/2006/main">
+              <a:graphicData uri="http://schemas.openxmlformats.org/drawingml/2006/picture">
+                <pic:pic xmlns:pic="http://schemas.openxmlformats.org/drawingml/2006/picture">
+                  <pic:nvPicPr>
+                    <pic:cNvPr id="1" name=""/>
+                    <pic:cNvPicPr/>
+                  </pic:nvPicPr>
+                  <pic:blipFill>
+                    <a:blip r:embed="rId13"/>
+                    <a:stretch>
+                      <a:fillRect/>
+                    </a:stretch>
+                  </pic:blipFill>
+                  <pic:spPr>
+                    <a:xfrm>
+                      <a:off x="0" y="0"/>
+                      <a:ext cx="5731510" cy="2661285"/>
+                    </a:xfrm>
+                    <a:prstGeom prst="rect">
+                      <a:avLst/>
+                    </a:prstGeom>
+                  </pic:spPr>
+                </pic:pic>
+              </a:graphicData>
+            </a:graphic>
+          </wp:inline>
+        </w:drawing>
       </w:r>
     </w:p>
     <w:p/>
     <w:p>
       <w:r>
-        <w:rPr>
-          <w:noProof/>
-        </w:rPr>
+        <w:t xml:space="preserve">If a customer with an Id does not exists then a not found event code is returned. </w:t>
+      </w:r>
+    </w:p>
+    <w:p>
+      <w:r>
+        <w:rPr>
+          <w:noProof/>
+        </w:rPr>
+        <w:drawing>
+          <wp:inline distT="0" distB="0" distL="0" distR="0" wp14:anchorId="56CC2BBB" wp14:editId="56166F5D">
+            <wp:extent cx="5731510" cy="1248410"/>
+            <wp:effectExtent l="0" t="0" r="2540" b="8890"/>
+            <wp:docPr id="12" name="Picture 12"/>
+            <wp:cNvGraphicFramePr>
+              <a:graphicFrameLocks xmlns:a="http://schemas.openxmlformats.org/drawingml/2006/main" noChangeAspect="1"/>
+            </wp:cNvGraphicFramePr>
+            <a:graphic xmlns:a="http://schemas.openxmlformats.org/drawingml/2006/main">
+              <a:graphicData uri="http://schemas.openxmlformats.org/drawingml/2006/picture">
+                <pic:pic xmlns:pic="http://schemas.openxmlformats.org/drawingml/2006/picture">
+                  <pic:nvPicPr>
+                    <pic:cNvPr id="1" name=""/>
+                    <pic:cNvPicPr/>
+                  </pic:nvPicPr>
+                  <pic:blipFill>
+                    <a:blip r:embed="rId14"/>
+                    <a:stretch>
+                      <a:fillRect/>
+                    </a:stretch>
+                  </pic:blipFill>
+                  <pic:spPr>
+                    <a:xfrm>
+                      <a:off x="0" y="0"/>
+                      <a:ext cx="5731510" cy="1248410"/>
+                    </a:xfrm>
+                    <a:prstGeom prst="rect">
+                      <a:avLst/>
+                    </a:prstGeom>
+                  </pic:spPr>
+                </pic:pic>
+              </a:graphicData>
+            </a:graphic>
+          </wp:inline>
+        </w:drawing>
+      </w:r>
+    </w:p>
+    <w:p/>
+    <w:p>
+      <w:r>
+        <w:t xml:space="preserve">Result : </w:t>
+      </w:r>
+    </w:p>
+    <w:p>
+      <w:r>
+        <w:rPr>
+          <w:noProof/>
+        </w:rPr>
+        <w:drawing>
+          <wp:inline distT="0" distB="0" distL="0" distR="0" wp14:anchorId="4DE90327" wp14:editId="3751A08E">
+            <wp:extent cx="5731510" cy="753626"/>
+            <wp:effectExtent l="0" t="0" r="2540" b="8890"/>
+            <wp:docPr id="13" name="Picture 13"/>
+            <wp:cNvGraphicFramePr>
+              <a:graphicFrameLocks xmlns:a="http://schemas.openxmlformats.org/drawingml/2006/main" noChangeAspect="1"/>
+            </wp:cNvGraphicFramePr>
+            <a:graphic xmlns:a="http://schemas.openxmlformats.org/drawingml/2006/main">
+              <a:graphicData uri="http://schemas.openxmlformats.org/drawingml/2006/picture">
+                <pic:pic xmlns:pic="http://schemas.openxmlformats.org/drawingml/2006/picture">
+                  <pic:nvPicPr>
+                    <pic:cNvPr id="1" name=""/>
+                    <pic:cNvPicPr/>
+                  </pic:nvPicPr>
+                  <pic:blipFill>
+                    <a:blip r:embed="rId15"/>
+                    <a:stretch>
+                      <a:fillRect/>
+                    </a:stretch>
+                  </pic:blipFill>
+                  <pic:spPr>
+                    <a:xfrm>
+                      <a:off x="0" y="0"/>
+                      <a:ext cx="5754920" cy="756704"/>
+                    </a:xfrm>
+                    <a:prstGeom prst="rect">
+                      <a:avLst/>
+                    </a:prstGeom>
+                  </pic:spPr>
+                </pic:pic>
+              </a:graphicData>
+            </a:graphic>
+          </wp:inline>
+        </w:drawing>
+      </w:r>
+    </w:p>
+    <w:p>
+      <w:pPr>
+        <w:pStyle w:val="ListParagraph"/>
+        <w:numPr>
+          <w:ilvl w:val="0"/>
+          <w:numId w:val="1"/>
+        </w:numPr>
+      </w:pPr>
+      <w:r>
         <w:lastRenderedPageBreak/>
-        <w:drawing>
-          <wp:inline distT="0" distB="0" distL="0" distR="0" wp14:anchorId="6989D529" wp14:editId="4EE26010">
-            <wp:extent cx="5731510" cy="2280920"/>
+        <w:t xml:space="preserve">API call to Create </w:t>
+      </w:r>
+      <w:r>
+        <w:t>Customer:</w:t>
+      </w:r>
+      <w:r>
+        <w:t xml:space="preserve"> </w:t>
+      </w:r>
+      <w:r>
+        <w:t xml:space="preserve">Please note validation in place if Customer with same First Name and Last Name already exists. </w:t>
+      </w:r>
+    </w:p>
+    <w:p>
+      <w:pPr>
+        <w:ind w:left="360"/>
+      </w:pPr>
+      <w:r>
+        <w:rPr>
+          <w:noProof/>
+        </w:rPr>
+        <w:drawing>
+          <wp:inline distT="0" distB="0" distL="0" distR="0" wp14:anchorId="1C9D134D" wp14:editId="4E4C3817">
+            <wp:extent cx="5731510" cy="175260"/>
+            <wp:effectExtent l="0" t="0" r="2540" b="0"/>
+            <wp:docPr id="14" name="Picture 14"/>
+            <wp:cNvGraphicFramePr>
+              <a:graphicFrameLocks xmlns:a="http://schemas.openxmlformats.org/drawingml/2006/main" noChangeAspect="1"/>
+            </wp:cNvGraphicFramePr>
+            <a:graphic xmlns:a="http://schemas.openxmlformats.org/drawingml/2006/main">
+              <a:graphicData uri="http://schemas.openxmlformats.org/drawingml/2006/picture">
+                <pic:pic xmlns:pic="http://schemas.openxmlformats.org/drawingml/2006/picture">
+                  <pic:nvPicPr>
+                    <pic:cNvPr id="1" name=""/>
+                    <pic:cNvPicPr/>
+                  </pic:nvPicPr>
+                  <pic:blipFill>
+                    <a:blip r:embed="rId16"/>
+                    <a:stretch>
+                      <a:fillRect/>
+                    </a:stretch>
+                  </pic:blipFill>
+                  <pic:spPr>
+                    <a:xfrm>
+                      <a:off x="0" y="0"/>
+                      <a:ext cx="5731510" cy="175260"/>
+                    </a:xfrm>
+                    <a:prstGeom prst="rect">
+                      <a:avLst/>
+                    </a:prstGeom>
+                  </pic:spPr>
+                </pic:pic>
+              </a:graphicData>
+            </a:graphic>
+          </wp:inline>
+        </w:drawing>
+      </w:r>
+    </w:p>
+    <w:p>
+      <w:pPr>
+        <w:ind w:left="360"/>
+      </w:pPr>
+    </w:p>
+    <w:p>
+      <w:pPr>
+        <w:ind w:left="360"/>
+      </w:pPr>
+      <w:r>
+        <w:rPr>
+          <w:noProof/>
+        </w:rPr>
+        <w:drawing>
+          <wp:inline distT="0" distB="0" distL="0" distR="0" wp14:anchorId="7629778F" wp14:editId="3258F2EE">
+            <wp:extent cx="5731510" cy="3620770"/>
+            <wp:effectExtent l="0" t="0" r="2540" b="0"/>
+            <wp:docPr id="15" name="Picture 15"/>
+            <wp:cNvGraphicFramePr>
+              <a:graphicFrameLocks xmlns:a="http://schemas.openxmlformats.org/drawingml/2006/main" noChangeAspect="1"/>
+            </wp:cNvGraphicFramePr>
+            <a:graphic xmlns:a="http://schemas.openxmlformats.org/drawingml/2006/main">
+              <a:graphicData uri="http://schemas.openxmlformats.org/drawingml/2006/picture">
+                <pic:pic xmlns:pic="http://schemas.openxmlformats.org/drawingml/2006/picture">
+                  <pic:nvPicPr>
+                    <pic:cNvPr id="1" name=""/>
+                    <pic:cNvPicPr/>
+                  </pic:nvPicPr>
+                  <pic:blipFill>
+                    <a:blip r:embed="rId17"/>
+                    <a:stretch>
+                      <a:fillRect/>
+                    </a:stretch>
+                  </pic:blipFill>
+                  <pic:spPr>
+                    <a:xfrm>
+                      <a:off x="0" y="0"/>
+                      <a:ext cx="5731510" cy="3620770"/>
+                    </a:xfrm>
+                    <a:prstGeom prst="rect">
+                      <a:avLst/>
+                    </a:prstGeom>
+                  </pic:spPr>
+                </pic:pic>
+              </a:graphicData>
+            </a:graphic>
+          </wp:inline>
+        </w:drawing>
+      </w:r>
+    </w:p>
+    <w:p>
+      <w:pPr>
+        <w:ind w:left="360"/>
+      </w:pPr>
+    </w:p>
+    <w:p>
+      <w:pPr>
+        <w:ind w:left="360"/>
+      </w:pPr>
+      <w:r>
+        <w:t xml:space="preserve">Result : After the Customer is created, same </w:t>
+      </w:r>
+      <w:r>
+        <w:t>customer</w:t>
+      </w:r>
+      <w:r>
+        <w:t xml:space="preserve"> details are returned. </w:t>
+      </w:r>
+    </w:p>
+    <w:p>
+      <w:pPr>
+        <w:ind w:left="360"/>
+      </w:pPr>
+    </w:p>
+    <w:p>
+      <w:pPr>
+        <w:ind w:left="360"/>
+      </w:pPr>
+      <w:r>
+        <w:rPr>
+          <w:noProof/>
+        </w:rPr>
+        <w:drawing>
+          <wp:inline distT="0" distB="0" distL="0" distR="0" wp14:anchorId="2297419D" wp14:editId="747374FB">
+            <wp:extent cx="5731510" cy="1170305"/>
+            <wp:effectExtent l="0" t="0" r="2540" b="0"/>
+            <wp:docPr id="16" name="Picture 16"/>
+            <wp:cNvGraphicFramePr>
+              <a:graphicFrameLocks xmlns:a="http://schemas.openxmlformats.org/drawingml/2006/main" noChangeAspect="1"/>
+            </wp:cNvGraphicFramePr>
+            <a:graphic xmlns:a="http://schemas.openxmlformats.org/drawingml/2006/main">
+              <a:graphicData uri="http://schemas.openxmlformats.org/drawingml/2006/picture">
+                <pic:pic xmlns:pic="http://schemas.openxmlformats.org/drawingml/2006/picture">
+                  <pic:nvPicPr>
+                    <pic:cNvPr id="1" name=""/>
+                    <pic:cNvPicPr/>
+                  </pic:nvPicPr>
+                  <pic:blipFill>
+                    <a:blip r:embed="rId18"/>
+                    <a:stretch>
+                      <a:fillRect/>
+                    </a:stretch>
+                  </pic:blipFill>
+                  <pic:spPr>
+                    <a:xfrm>
+                      <a:off x="0" y="0"/>
+                      <a:ext cx="5731510" cy="1170305"/>
+                    </a:xfrm>
+                    <a:prstGeom prst="rect">
+                      <a:avLst/>
+                    </a:prstGeom>
+                  </pic:spPr>
+                </pic:pic>
+              </a:graphicData>
+            </a:graphic>
+          </wp:inline>
+        </w:drawing>
+      </w:r>
+    </w:p>
+    <w:p>
+      <w:pPr>
+        <w:ind w:left="360"/>
+      </w:pPr>
+    </w:p>
+    <w:p>
+      <w:pPr>
+        <w:ind w:left="360"/>
+      </w:pPr>
+      <w:r>
+        <w:t xml:space="preserve">Customer already </w:t>
+      </w:r>
+      <w:r>
+        <w:t>exists:</w:t>
+      </w:r>
+      <w:r>
+        <w:t xml:space="preserve"> </w:t>
+      </w:r>
+    </w:p>
+    <w:p>
+      <w:pPr>
+        <w:ind w:left="360"/>
+      </w:pPr>
+    </w:p>
+    <w:p>
+      <w:pPr>
+        <w:ind w:left="360"/>
+      </w:pPr>
+      <w:r>
+        <w:rPr>
+          <w:noProof/>
+        </w:rPr>
+        <w:lastRenderedPageBreak/>
+        <w:drawing>
+          <wp:inline distT="0" distB="0" distL="0" distR="0" wp14:anchorId="27482CB7" wp14:editId="228EAAF2">
+            <wp:extent cx="5731510" cy="4017645"/>
+            <wp:effectExtent l="0" t="0" r="2540" b="1905"/>
+            <wp:docPr id="17" name="Picture 17"/>
+            <wp:cNvGraphicFramePr>
+              <a:graphicFrameLocks xmlns:a="http://schemas.openxmlformats.org/drawingml/2006/main" noChangeAspect="1"/>
+            </wp:cNvGraphicFramePr>
+            <a:graphic xmlns:a="http://schemas.openxmlformats.org/drawingml/2006/main">
+              <a:graphicData uri="http://schemas.openxmlformats.org/drawingml/2006/picture">
+                <pic:pic xmlns:pic="http://schemas.openxmlformats.org/drawingml/2006/picture">
+                  <pic:nvPicPr>
+                    <pic:cNvPr id="1" name=""/>
+                    <pic:cNvPicPr/>
+                  </pic:nvPicPr>
+                  <pic:blipFill>
+                    <a:blip r:embed="rId19"/>
+                    <a:stretch>
+                      <a:fillRect/>
+                    </a:stretch>
+                  </pic:blipFill>
+                  <pic:spPr>
+                    <a:xfrm>
+                      <a:off x="0" y="0"/>
+                      <a:ext cx="5731510" cy="4017645"/>
+                    </a:xfrm>
+                    <a:prstGeom prst="rect">
+                      <a:avLst/>
+                    </a:prstGeom>
+                  </pic:spPr>
+                </pic:pic>
+              </a:graphicData>
+            </a:graphic>
+          </wp:inline>
+        </w:drawing>
+      </w:r>
+    </w:p>
+    <w:p>
+      <w:pPr>
+        <w:ind w:left="360"/>
+      </w:pPr>
+    </w:p>
+    <w:p>
+      <w:pPr>
+        <w:ind w:left="360"/>
+      </w:pPr>
+      <w:r>
+        <w:t xml:space="preserve">Result : </w:t>
+      </w:r>
+    </w:p>
+    <w:p>
+      <w:pPr>
+        <w:ind w:left="360"/>
+      </w:pPr>
+      <w:r>
+        <w:rPr>
+          <w:noProof/>
+        </w:rPr>
+        <w:drawing>
+          <wp:inline distT="0" distB="0" distL="0" distR="0" wp14:anchorId="74E277D8" wp14:editId="492CFB58">
+            <wp:extent cx="5731510" cy="633095"/>
+            <wp:effectExtent l="0" t="0" r="2540" b="0"/>
+            <wp:docPr id="18" name="Picture 18"/>
+            <wp:cNvGraphicFramePr>
+              <a:graphicFrameLocks xmlns:a="http://schemas.openxmlformats.org/drawingml/2006/main" noChangeAspect="1"/>
+            </wp:cNvGraphicFramePr>
+            <a:graphic xmlns:a="http://schemas.openxmlformats.org/drawingml/2006/main">
+              <a:graphicData uri="http://schemas.openxmlformats.org/drawingml/2006/picture">
+                <pic:pic xmlns:pic="http://schemas.openxmlformats.org/drawingml/2006/picture">
+                  <pic:nvPicPr>
+                    <pic:cNvPr id="1" name=""/>
+                    <pic:cNvPicPr/>
+                  </pic:nvPicPr>
+                  <pic:blipFill>
+                    <a:blip r:embed="rId20"/>
+                    <a:stretch>
+                      <a:fillRect/>
+                    </a:stretch>
+                  </pic:blipFill>
+                  <pic:spPr>
+                    <a:xfrm>
+                      <a:off x="0" y="0"/>
+                      <a:ext cx="5731510" cy="633095"/>
+                    </a:xfrm>
+                    <a:prstGeom prst="rect">
+                      <a:avLst/>
+                    </a:prstGeom>
+                  </pic:spPr>
+                </pic:pic>
+              </a:graphicData>
+            </a:graphic>
+          </wp:inline>
+        </w:drawing>
+      </w:r>
+    </w:p>
+    <w:p>
+      <w:pPr>
+        <w:ind w:left="360"/>
+      </w:pPr>
+    </w:p>
+    <w:p>
+      <w:pPr>
+        <w:pStyle w:val="ListParagraph"/>
+        <w:numPr>
+          <w:ilvl w:val="0"/>
+          <w:numId w:val="1"/>
+        </w:numPr>
+      </w:pPr>
+      <w:r>
+        <w:t xml:space="preserve">API Call to </w:t>
+      </w:r>
+      <w:r>
+        <w:t>Update Customer</w:t>
+      </w:r>
+      <w:r>
+        <w:t xml:space="preserve"> DOB</w:t>
+      </w:r>
+      <w:r>
+        <w:t xml:space="preserve"> : </w:t>
+      </w:r>
+    </w:p>
+    <w:p>
+      <w:r>
+        <w:rPr>
+          <w:noProof/>
+        </w:rPr>
+        <w:lastRenderedPageBreak/>
+        <w:drawing>
+          <wp:inline distT="0" distB="0" distL="0" distR="0" wp14:anchorId="11DF606B" wp14:editId="7F513448">
+            <wp:extent cx="5731510" cy="2984360"/>
+            <wp:effectExtent l="0" t="0" r="2540" b="6985"/>
+            <wp:docPr id="19" name="Picture 19"/>
+            <wp:cNvGraphicFramePr>
+              <a:graphicFrameLocks xmlns:a="http://schemas.openxmlformats.org/drawingml/2006/main" noChangeAspect="1"/>
+            </wp:cNvGraphicFramePr>
+            <a:graphic xmlns:a="http://schemas.openxmlformats.org/drawingml/2006/main">
+              <a:graphicData uri="http://schemas.openxmlformats.org/drawingml/2006/picture">
+                <pic:pic xmlns:pic="http://schemas.openxmlformats.org/drawingml/2006/picture">
+                  <pic:nvPicPr>
+                    <pic:cNvPr id="1" name=""/>
+                    <pic:cNvPicPr/>
+                  </pic:nvPicPr>
+                  <pic:blipFill>
+                    <a:blip r:embed="rId21"/>
+                    <a:stretch>
+                      <a:fillRect/>
+                    </a:stretch>
+                  </pic:blipFill>
+                  <pic:spPr>
+                    <a:xfrm>
+                      <a:off x="0" y="0"/>
+                      <a:ext cx="5746195" cy="2992006"/>
+                    </a:xfrm>
+                    <a:prstGeom prst="rect">
+                      <a:avLst/>
+                    </a:prstGeom>
+                  </pic:spPr>
+                </pic:pic>
+              </a:graphicData>
+            </a:graphic>
+          </wp:inline>
+        </w:drawing>
+      </w:r>
+    </w:p>
+    <w:p/>
+    <w:p>
+      <w:r>
+        <w:t xml:space="preserve">Result : </w:t>
+      </w:r>
+    </w:p>
+    <w:p/>
+    <w:p>
+      <w:r>
+        <w:rPr>
+          <w:noProof/>
+        </w:rPr>
+        <w:drawing>
+          <wp:inline distT="0" distB="0" distL="0" distR="0" wp14:anchorId="48F74271" wp14:editId="32DE847A">
+            <wp:extent cx="5731510" cy="1158875"/>
+            <wp:effectExtent l="0" t="0" r="2540" b="3175"/>
+            <wp:docPr id="20" name="Picture 20"/>
+            <wp:cNvGraphicFramePr>
+              <a:graphicFrameLocks xmlns:a="http://schemas.openxmlformats.org/drawingml/2006/main" noChangeAspect="1"/>
+            </wp:cNvGraphicFramePr>
+            <a:graphic xmlns:a="http://schemas.openxmlformats.org/drawingml/2006/main">
+              <a:graphicData uri="http://schemas.openxmlformats.org/drawingml/2006/picture">
+                <pic:pic xmlns:pic="http://schemas.openxmlformats.org/drawingml/2006/picture">
+                  <pic:nvPicPr>
+                    <pic:cNvPr id="1" name=""/>
+                    <pic:cNvPicPr/>
+                  </pic:nvPicPr>
+                  <pic:blipFill>
+                    <a:blip r:embed="rId22"/>
+                    <a:stretch>
+                      <a:fillRect/>
+                    </a:stretch>
+                  </pic:blipFill>
+                  <pic:spPr>
+                    <a:xfrm>
+                      <a:off x="0" y="0"/>
+                      <a:ext cx="5731510" cy="1158875"/>
+                    </a:xfrm>
+                    <a:prstGeom prst="rect">
+                      <a:avLst/>
+                    </a:prstGeom>
+                  </pic:spPr>
+                </pic:pic>
+              </a:graphicData>
+            </a:graphic>
+          </wp:inline>
+        </w:drawing>
+      </w:r>
+    </w:p>
+    <w:p/>
+    <w:p>
+      <w:r>
+        <w:t xml:space="preserve">Customer to update does not exist: </w:t>
+      </w:r>
+    </w:p>
+    <w:p>
+      <w:r>
+        <w:rPr>
+          <w:noProof/>
+        </w:rPr>
+        <w:lastRenderedPageBreak/>
+        <w:drawing>
+          <wp:inline distT="0" distB="0" distL="0" distR="0" wp14:anchorId="62B4E82B" wp14:editId="4864C57E">
+            <wp:extent cx="5731510" cy="5612765"/>
+            <wp:effectExtent l="0" t="0" r="2540" b="6985"/>
+            <wp:docPr id="21" name="Picture 21"/>
+            <wp:cNvGraphicFramePr>
+              <a:graphicFrameLocks xmlns:a="http://schemas.openxmlformats.org/drawingml/2006/main" noChangeAspect="1"/>
+            </wp:cNvGraphicFramePr>
+            <a:graphic xmlns:a="http://schemas.openxmlformats.org/drawingml/2006/main">
+              <a:graphicData uri="http://schemas.openxmlformats.org/drawingml/2006/picture">
+                <pic:pic xmlns:pic="http://schemas.openxmlformats.org/drawingml/2006/picture">
+                  <pic:nvPicPr>
+                    <pic:cNvPr id="1" name=""/>
+                    <pic:cNvPicPr/>
+                  </pic:nvPicPr>
+                  <pic:blipFill>
+                    <a:blip r:embed="rId23"/>
+                    <a:stretch>
+                      <a:fillRect/>
+                    </a:stretch>
+                  </pic:blipFill>
+                  <pic:spPr>
+                    <a:xfrm>
+                      <a:off x="0" y="0"/>
+                      <a:ext cx="5731510" cy="5612765"/>
+                    </a:xfrm>
+                    <a:prstGeom prst="rect">
+                      <a:avLst/>
+                    </a:prstGeom>
+                  </pic:spPr>
+                </pic:pic>
+              </a:graphicData>
+            </a:graphic>
+          </wp:inline>
+        </w:drawing>
+      </w:r>
+    </w:p>
+    <w:p/>
+    <w:p>
+      <w:r>
+        <w:t xml:space="preserve">Result : </w:t>
+      </w:r>
+    </w:p>
+    <w:p>
+      <w:r>
+        <w:rPr>
+          <w:noProof/>
+        </w:rPr>
+        <w:drawing>
+          <wp:inline distT="0" distB="0" distL="0" distR="0" wp14:anchorId="6AF17617" wp14:editId="5062AD56">
+            <wp:extent cx="5731510" cy="1870075"/>
+            <wp:effectExtent l="0" t="0" r="2540" b="0"/>
+            <wp:docPr id="22" name="Picture 22"/>
+            <wp:cNvGraphicFramePr>
+              <a:graphicFrameLocks xmlns:a="http://schemas.openxmlformats.org/drawingml/2006/main" noChangeAspect="1"/>
+            </wp:cNvGraphicFramePr>
+            <a:graphic xmlns:a="http://schemas.openxmlformats.org/drawingml/2006/main">
+              <a:graphicData uri="http://schemas.openxmlformats.org/drawingml/2006/picture">
+                <pic:pic xmlns:pic="http://schemas.openxmlformats.org/drawingml/2006/picture">
+                  <pic:nvPicPr>
+                    <pic:cNvPr id="1" name=""/>
+                    <pic:cNvPicPr/>
+                  </pic:nvPicPr>
+                  <pic:blipFill>
+                    <a:blip r:embed="rId24"/>
+                    <a:stretch>
+                      <a:fillRect/>
+                    </a:stretch>
+                  </pic:blipFill>
+                  <pic:spPr>
+                    <a:xfrm>
+                      <a:off x="0" y="0"/>
+                      <a:ext cx="5731510" cy="1870075"/>
+                    </a:xfrm>
+                    <a:prstGeom prst="rect">
+                      <a:avLst/>
+                    </a:prstGeom>
+                  </pic:spPr>
+                </pic:pic>
+              </a:graphicData>
+            </a:graphic>
+          </wp:inline>
+        </w:drawing>
+      </w:r>
+    </w:p>
+    <w:p>
+      <w:pPr>
+        <w:pStyle w:val="ListParagraph"/>
+        <w:numPr>
+          <w:ilvl w:val="0"/>
+          <w:numId w:val="1"/>
+        </w:numPr>
+      </w:pPr>
+      <w:r>
+        <w:t xml:space="preserve">API Call to </w:t>
+      </w:r>
+      <w:r>
+        <w:t xml:space="preserve">Delete Customer : </w:t>
+      </w:r>
+    </w:p>
+    <w:p>
+      <w:pPr>
+        <w:ind w:left="360"/>
+      </w:pPr>
+      <w:r>
+        <w:rPr>
+          <w:noProof/>
+        </w:rPr>
+        <w:drawing>
+          <wp:inline distT="0" distB="0" distL="0" distR="0" wp14:anchorId="7D1A8960" wp14:editId="6D47AF51">
+            <wp:extent cx="5731510" cy="256540"/>
+            <wp:effectExtent l="0" t="0" r="2540" b="0"/>
+            <wp:docPr id="23" name="Picture 23"/>
+            <wp:cNvGraphicFramePr>
+              <a:graphicFrameLocks xmlns:a="http://schemas.openxmlformats.org/drawingml/2006/main" noChangeAspect="1"/>
+            </wp:cNvGraphicFramePr>
+            <a:graphic xmlns:a="http://schemas.openxmlformats.org/drawingml/2006/main">
+              <a:graphicData uri="http://schemas.openxmlformats.org/drawingml/2006/picture">
+                <pic:pic xmlns:pic="http://schemas.openxmlformats.org/drawingml/2006/picture">
+                  <pic:nvPicPr>
+                    <pic:cNvPr id="1" name=""/>
+                    <pic:cNvPicPr/>
+                  </pic:nvPicPr>
+                  <pic:blipFill>
+                    <a:blip r:embed="rId25"/>
+                    <a:stretch>
+                      <a:fillRect/>
+                    </a:stretch>
+                  </pic:blipFill>
+                  <pic:spPr>
+                    <a:xfrm>
+                      <a:off x="0" y="0"/>
+                      <a:ext cx="5731510" cy="256540"/>
+                    </a:xfrm>
+                    <a:prstGeom prst="rect">
+                      <a:avLst/>
+                    </a:prstGeom>
+                  </pic:spPr>
+                </pic:pic>
+              </a:graphicData>
+            </a:graphic>
+          </wp:inline>
+        </w:drawing>
+      </w:r>
+    </w:p>
+    <w:p>
+      <w:pPr>
+        <w:ind w:left="360"/>
+      </w:pPr>
+      <w:r>
+        <w:lastRenderedPageBreak/>
+        <w:t xml:space="preserve">Delete existing </w:t>
+      </w:r>
+      <w:r>
+        <w:t>customer:</w:t>
+      </w:r>
+      <w:r>
+        <w:t xml:space="preserve"> </w:t>
+      </w:r>
+    </w:p>
+    <w:p>
+      <w:pPr>
+        <w:ind w:left="360"/>
+      </w:pPr>
+      <w:r>
+        <w:rPr>
+          <w:noProof/>
+        </w:rPr>
+        <w:drawing>
+          <wp:inline distT="0" distB="0" distL="0" distR="0" wp14:anchorId="08842755" wp14:editId="41FAE778">
+            <wp:extent cx="5731510" cy="2205990"/>
+            <wp:effectExtent l="0" t="0" r="2540" b="3810"/>
+            <wp:docPr id="24" name="Picture 24"/>
+            <wp:cNvGraphicFramePr>
+              <a:graphicFrameLocks xmlns:a="http://schemas.openxmlformats.org/drawingml/2006/main" noChangeAspect="1"/>
+            </wp:cNvGraphicFramePr>
+            <a:graphic xmlns:a="http://schemas.openxmlformats.org/drawingml/2006/main">
+              <a:graphicData uri="http://schemas.openxmlformats.org/drawingml/2006/picture">
+                <pic:pic xmlns:pic="http://schemas.openxmlformats.org/drawingml/2006/picture">
+                  <pic:nvPicPr>
+                    <pic:cNvPr id="1" name=""/>
+                    <pic:cNvPicPr/>
+                  </pic:nvPicPr>
+                  <pic:blipFill>
+                    <a:blip r:embed="rId26"/>
+                    <a:stretch>
+                      <a:fillRect/>
+                    </a:stretch>
+                  </pic:blipFill>
+                  <pic:spPr>
+                    <a:xfrm>
+                      <a:off x="0" y="0"/>
+                      <a:ext cx="5731510" cy="2205990"/>
+                    </a:xfrm>
+                    <a:prstGeom prst="rect">
+                      <a:avLst/>
+                    </a:prstGeom>
+                  </pic:spPr>
+                </pic:pic>
+              </a:graphicData>
+            </a:graphic>
+          </wp:inline>
+        </w:drawing>
+      </w:r>
+    </w:p>
+    <w:p>
+      <w:pPr>
+        <w:ind w:left="360"/>
+      </w:pPr>
+    </w:p>
+    <w:p>
+      <w:pPr>
+        <w:ind w:left="360"/>
+      </w:pPr>
+      <w:r>
+        <w:t>Result :</w:t>
+      </w:r>
+    </w:p>
+    <w:p>
+      <w:pPr>
+        <w:ind w:left="360"/>
+      </w:pPr>
+      <w:r>
+        <w:rPr>
+          <w:noProof/>
+        </w:rPr>
+        <w:drawing>
+          <wp:inline distT="0" distB="0" distL="0" distR="0" wp14:anchorId="39AD6260" wp14:editId="74D523F8">
+            <wp:extent cx="5731510" cy="527685"/>
+            <wp:effectExtent l="0" t="0" r="2540" b="5715"/>
+            <wp:docPr id="25" name="Picture 25"/>
+            <wp:cNvGraphicFramePr>
+              <a:graphicFrameLocks xmlns:a="http://schemas.openxmlformats.org/drawingml/2006/main" noChangeAspect="1"/>
+            </wp:cNvGraphicFramePr>
+            <a:graphic xmlns:a="http://schemas.openxmlformats.org/drawingml/2006/main">
+              <a:graphicData uri="http://schemas.openxmlformats.org/drawingml/2006/picture">
+                <pic:pic xmlns:pic="http://schemas.openxmlformats.org/drawingml/2006/picture">
+                  <pic:nvPicPr>
+                    <pic:cNvPr id="1" name=""/>
+                    <pic:cNvPicPr/>
+                  </pic:nvPicPr>
+                  <pic:blipFill>
+                    <a:blip r:embed="rId27"/>
+                    <a:stretch>
+                      <a:fillRect/>
+                    </a:stretch>
+                  </pic:blipFill>
+                  <pic:spPr>
+                    <a:xfrm>
+                      <a:off x="0" y="0"/>
+                      <a:ext cx="5731510" cy="527685"/>
+                    </a:xfrm>
+                    <a:prstGeom prst="rect">
+                      <a:avLst/>
+                    </a:prstGeom>
+                  </pic:spPr>
+                </pic:pic>
+              </a:graphicData>
+            </a:graphic>
+          </wp:inline>
+        </w:drawing>
+      </w:r>
+    </w:p>
+    <w:p>
+      <w:pPr>
+        <w:ind w:left="360"/>
+      </w:pPr>
+    </w:p>
+    <w:p>
+      <w:pPr>
+        <w:ind w:left="360"/>
+      </w:pPr>
+      <w:r>
+        <w:t xml:space="preserve">Delete a customer that does not exist : </w:t>
+      </w:r>
+    </w:p>
+    <w:p>
+      <w:pPr>
+        <w:ind w:left="360"/>
+      </w:pPr>
+    </w:p>
+    <w:p>
+      <w:pPr>
+        <w:ind w:left="360"/>
+      </w:pPr>
+      <w:r>
+        <w:rPr>
+          <w:noProof/>
+        </w:rPr>
+        <w:drawing>
+          <wp:inline distT="0" distB="0" distL="0" distR="0" wp14:anchorId="06E66056" wp14:editId="5B5F5F7C">
+            <wp:extent cx="5731510" cy="1729105"/>
+            <wp:effectExtent l="0" t="0" r="2540" b="4445"/>
+            <wp:docPr id="26" name="Picture 26"/>
+            <wp:cNvGraphicFramePr>
+              <a:graphicFrameLocks xmlns:a="http://schemas.openxmlformats.org/drawingml/2006/main" noChangeAspect="1"/>
+            </wp:cNvGraphicFramePr>
+            <a:graphic xmlns:a="http://schemas.openxmlformats.org/drawingml/2006/main">
+              <a:graphicData uri="http://schemas.openxmlformats.org/drawingml/2006/picture">
+                <pic:pic xmlns:pic="http://schemas.openxmlformats.org/drawingml/2006/picture">
+                  <pic:nvPicPr>
+                    <pic:cNvPr id="1" name=""/>
+                    <pic:cNvPicPr/>
+                  </pic:nvPicPr>
+                  <pic:blipFill>
+                    <a:blip r:embed="rId28"/>
+                    <a:stretch>
+                      <a:fillRect/>
+                    </a:stretch>
+                  </pic:blipFill>
+                  <pic:spPr>
+                    <a:xfrm>
+                      <a:off x="0" y="0"/>
+                      <a:ext cx="5731510" cy="1729105"/>
+                    </a:xfrm>
+                    <a:prstGeom prst="rect">
+                      <a:avLst/>
+                    </a:prstGeom>
+                  </pic:spPr>
+                </pic:pic>
+              </a:graphicData>
+            </a:graphic>
+          </wp:inline>
+        </w:drawing>
+      </w:r>
+    </w:p>
+    <w:p>
+      <w:pPr>
+        <w:ind w:left="360"/>
+      </w:pPr>
+      <w:r>
+        <w:rPr>
+          <w:noProof/>
+        </w:rPr>
+        <w:drawing>
+          <wp:inline distT="0" distB="0" distL="0" distR="0" wp14:anchorId="4AB112B2" wp14:editId="5313B54A">
+            <wp:extent cx="5731510" cy="1111885"/>
+            <wp:effectExtent l="0" t="0" r="2540" b="0"/>
+            <wp:docPr id="27" name="Picture 27"/>
+            <wp:cNvGraphicFramePr>
+              <a:graphicFrameLocks xmlns:a="http://schemas.openxmlformats.org/drawingml/2006/main" noChangeAspect="1"/>
+            </wp:cNvGraphicFramePr>
+            <a:graphic xmlns:a="http://schemas.openxmlformats.org/drawingml/2006/main">
+              <a:graphicData uri="http://schemas.openxmlformats.org/drawingml/2006/picture">
+                <pic:pic xmlns:pic="http://schemas.openxmlformats.org/drawingml/2006/picture">
+                  <pic:nvPicPr>
+                    <pic:cNvPr id="1" name=""/>
+                    <pic:cNvPicPr/>
+                  </pic:nvPicPr>
+                  <pic:blipFill>
+                    <a:blip r:embed="rId29"/>
+                    <a:stretch>
+                      <a:fillRect/>
+                    </a:stretch>
+                  </pic:blipFill>
+                  <pic:spPr>
+                    <a:xfrm>
+                      <a:off x="0" y="0"/>
+                      <a:ext cx="5731510" cy="1111885"/>
+                    </a:xfrm>
+                    <a:prstGeom prst="rect">
+                      <a:avLst/>
+                    </a:prstGeom>
+                  </pic:spPr>
+                </pic:pic>
+              </a:graphicData>
+            </a:graphic>
+          </wp:inline>
+        </w:drawing>
+      </w:r>
+    </w:p>
+    <w:p>
+      <w:pPr>
+        <w:ind w:left="360"/>
+      </w:pPr>
+    </w:p>
+    <w:p>
+      <w:pPr>
+        <w:pStyle w:val="ListParagraph"/>
+        <w:numPr>
+          <w:ilvl w:val="0"/>
+          <w:numId w:val="1"/>
+        </w:numPr>
+      </w:pPr>
+      <w:r>
+        <w:t xml:space="preserve">API Call to Search by First Name or Last Name : </w:t>
+      </w:r>
+    </w:p>
+    <w:p>
+      <w:r>
+        <w:rPr>
+          <w:noProof/>
+        </w:rPr>
+        <w:drawing>
+          <wp:inline distT="0" distB="0" distL="0" distR="0" wp14:anchorId="2C568458" wp14:editId="7A6400F6">
+            <wp:extent cx="5731510" cy="311150"/>
+            <wp:effectExtent l="0" t="0" r="2540" b="0"/>
+            <wp:docPr id="28" name="Picture 28"/>
+            <wp:cNvGraphicFramePr>
+              <a:graphicFrameLocks xmlns:a="http://schemas.openxmlformats.org/drawingml/2006/main" noChangeAspect="1"/>
+            </wp:cNvGraphicFramePr>
+            <a:graphic xmlns:a="http://schemas.openxmlformats.org/drawingml/2006/main">
+              <a:graphicData uri="http://schemas.openxmlformats.org/drawingml/2006/picture">
+                <pic:pic xmlns:pic="http://schemas.openxmlformats.org/drawingml/2006/picture">
+                  <pic:nvPicPr>
+                    <pic:cNvPr id="1" name=""/>
+                    <pic:cNvPicPr/>
+                  </pic:nvPicPr>
+                  <pic:blipFill>
+                    <a:blip r:embed="rId30"/>
+                    <a:stretch>
+                      <a:fillRect/>
+                    </a:stretch>
+                  </pic:blipFill>
+                  <pic:spPr>
+                    <a:xfrm>
+                      <a:off x="0" y="0"/>
+                      <a:ext cx="5731510" cy="311150"/>
+                    </a:xfrm>
+                    <a:prstGeom prst="rect">
+                      <a:avLst/>
+                    </a:prstGeom>
+                  </pic:spPr>
+                </pic:pic>
+              </a:graphicData>
+            </a:graphic>
+          </wp:inline>
+        </w:drawing>
+      </w:r>
+    </w:p>
+    <w:p/>
+    <w:p>
+      <w:r>
+        <w:t xml:space="preserve">Search an existing Customer based on First Name and Last </w:t>
+      </w:r>
+      <w:r>
+        <w:t>Name:</w:t>
+      </w:r>
+      <w:r>
+        <w:t xml:space="preserve"> </w:t>
+      </w:r>
+    </w:p>
+    <w:p>
+      <w:r>
+        <w:rPr>
+          <w:noProof/>
+        </w:rPr>
+        <w:drawing>
+          <wp:inline distT="0" distB="0" distL="0" distR="0" wp14:anchorId="16F9828A" wp14:editId="7713E1C7">
+            <wp:extent cx="5731510" cy="1815465"/>
+            <wp:effectExtent l="0" t="0" r="2540" b="0"/>
+            <wp:docPr id="29" name="Picture 29"/>
+            <wp:cNvGraphicFramePr>
+              <a:graphicFrameLocks xmlns:a="http://schemas.openxmlformats.org/drawingml/2006/main" noChangeAspect="1"/>
+            </wp:cNvGraphicFramePr>
+            <a:graphic xmlns:a="http://schemas.openxmlformats.org/drawingml/2006/main">
+              <a:graphicData uri="http://schemas.openxmlformats.org/drawingml/2006/picture">
+                <pic:pic xmlns:pic="http://schemas.openxmlformats.org/drawingml/2006/picture">
+                  <pic:nvPicPr>
+                    <pic:cNvPr id="1" name=""/>
+                    <pic:cNvPicPr/>
+                  </pic:nvPicPr>
+                  <pic:blipFill>
+                    <a:blip r:embed="rId31"/>
+                    <a:stretch>
+                      <a:fillRect/>
+                    </a:stretch>
+                  </pic:blipFill>
+                  <pic:spPr>
+                    <a:xfrm>
+                      <a:off x="0" y="0"/>
+                      <a:ext cx="5731510" cy="1815465"/>
+                    </a:xfrm>
+                    <a:prstGeom prst="rect">
+                      <a:avLst/>
+                    </a:prstGeom>
+                  </pic:spPr>
+                </pic:pic>
+              </a:graphicData>
+            </a:graphic>
+          </wp:inline>
+        </w:drawing>
+      </w:r>
+    </w:p>
+    <w:p/>
+    <w:p>
+      <w:r>
+        <w:rPr>
+          <w:noProof/>
+        </w:rPr>
+        <w:drawing>
+          <wp:inline distT="0" distB="0" distL="0" distR="0" wp14:anchorId="66238221" wp14:editId="2EAB6EF8">
+            <wp:extent cx="5731510" cy="1499870"/>
             <wp:effectExtent l="0" t="0" r="2540" b="5080"/>
+            <wp:docPr id="30" name="Picture 30"/>
+            <wp:cNvGraphicFramePr>
+              <a:graphicFrameLocks xmlns:a="http://schemas.openxmlformats.org/drawingml/2006/main" noChangeAspect="1"/>
+            </wp:cNvGraphicFramePr>
+            <a:graphic xmlns:a="http://schemas.openxmlformats.org/drawingml/2006/main">
+              <a:graphicData uri="http://schemas.openxmlformats.org/drawingml/2006/picture">
+                <pic:pic xmlns:pic="http://schemas.openxmlformats.org/drawingml/2006/picture">
+                  <pic:nvPicPr>
+                    <pic:cNvPr id="1" name=""/>
+                    <pic:cNvPicPr/>
+                  </pic:nvPicPr>
+                  <pic:blipFill>
+                    <a:blip r:embed="rId32"/>
+                    <a:stretch>
+                      <a:fillRect/>
+                    </a:stretch>
+                  </pic:blipFill>
+                  <pic:spPr>
+                    <a:xfrm>
+                      <a:off x="0" y="0"/>
+                      <a:ext cx="5731510" cy="1499870"/>
+                    </a:xfrm>
+                    <a:prstGeom prst="rect">
+                      <a:avLst/>
+                    </a:prstGeom>
+                  </pic:spPr>
+                </pic:pic>
+              </a:graphicData>
+            </a:graphic>
+          </wp:inline>
+        </w:drawing>
+      </w:r>
+    </w:p>
+    <w:p/>
+    <w:p>
+      <w:r>
+        <w:t xml:space="preserve">Search a Customer that does not </w:t>
+      </w:r>
+      <w:r>
+        <w:t>exist:</w:t>
+      </w:r>
+      <w:r>
+        <w:t xml:space="preserve"> </w:t>
+      </w:r>
+    </w:p>
+    <w:p>
+      <w:r>
+        <w:rPr>
+          <w:noProof/>
+        </w:rPr>
+        <w:drawing>
+          <wp:inline distT="0" distB="0" distL="0" distR="0" wp14:anchorId="18C2E06B" wp14:editId="6C326F84">
+            <wp:extent cx="5731510" cy="2340610"/>
+            <wp:effectExtent l="0" t="0" r="2540" b="2540"/>
+            <wp:docPr id="31" name="Picture 31"/>
+            <wp:cNvGraphicFramePr>
+              <a:graphicFrameLocks xmlns:a="http://schemas.openxmlformats.org/drawingml/2006/main" noChangeAspect="1"/>
+            </wp:cNvGraphicFramePr>
+            <a:graphic xmlns:a="http://schemas.openxmlformats.org/drawingml/2006/main">
+              <a:graphicData uri="http://schemas.openxmlformats.org/drawingml/2006/picture">
+                <pic:pic xmlns:pic="http://schemas.openxmlformats.org/drawingml/2006/picture">
+                  <pic:nvPicPr>
+                    <pic:cNvPr id="1" name=""/>
+                    <pic:cNvPicPr/>
+                  </pic:nvPicPr>
+                  <pic:blipFill>
+                    <a:blip r:embed="rId33"/>
+                    <a:stretch>
+                      <a:fillRect/>
+                    </a:stretch>
+                  </pic:blipFill>
+                  <pic:spPr>
+                    <a:xfrm>
+                      <a:off x="0" y="0"/>
+                      <a:ext cx="5731510" cy="2340610"/>
+                    </a:xfrm>
+                    <a:prstGeom prst="rect">
+                      <a:avLst/>
+                    </a:prstGeom>
+                  </pic:spPr>
+                </pic:pic>
+              </a:graphicData>
+            </a:graphic>
+          </wp:inline>
+        </w:drawing>
+      </w:r>
+    </w:p>
+    <w:p/>
+    <w:p>
+      <w:r>
+        <w:t xml:space="preserve">Result : </w:t>
+      </w:r>
+    </w:p>
+    <w:p>
+      <w:r>
+        <w:rPr>
+          <w:noProof/>
+        </w:rPr>
+        <w:lastRenderedPageBreak/>
+        <w:drawing>
+          <wp:inline distT="0" distB="0" distL="0" distR="0" wp14:anchorId="59268C29" wp14:editId="36DBD44A">
+            <wp:extent cx="5676900" cy="1562100"/>
+            <wp:effectExtent l="0" t="0" r="0" b="0"/>
+            <wp:docPr id="32" name="Picture 32"/>
+            <wp:cNvGraphicFramePr>
+              <a:graphicFrameLocks xmlns:a="http://schemas.openxmlformats.org/drawingml/2006/main" noChangeAspect="1"/>
+            </wp:cNvGraphicFramePr>
+            <a:graphic xmlns:a="http://schemas.openxmlformats.org/drawingml/2006/main">
+              <a:graphicData uri="http://schemas.openxmlformats.org/drawingml/2006/picture">
+                <pic:pic xmlns:pic="http://schemas.openxmlformats.org/drawingml/2006/picture">
+                  <pic:nvPicPr>
+                    <pic:cNvPr id="1" name=""/>
+                    <pic:cNvPicPr/>
+                  </pic:nvPicPr>
+                  <pic:blipFill>
+                    <a:blip r:embed="rId34"/>
+                    <a:stretch>
+                      <a:fillRect/>
+                    </a:stretch>
+                  </pic:blipFill>
+                  <pic:spPr>
+                    <a:xfrm>
+                      <a:off x="0" y="0"/>
+                      <a:ext cx="5676900" cy="1562100"/>
+                    </a:xfrm>
+                    <a:prstGeom prst="rect">
+                      <a:avLst/>
+                    </a:prstGeom>
+                  </pic:spPr>
+                </pic:pic>
+              </a:graphicData>
+            </a:graphic>
+          </wp:inline>
+        </w:drawing>
+      </w:r>
+    </w:p>
+    <w:p/>
+    <w:p/>
+    <w:p/>
+    <w:p>
+      <w:r>
+        <w:t xml:space="preserve">Please note that the Business layer is using EF Core In memory database. So there is no need to have a physical database to run this API. </w:t>
+      </w:r>
+    </w:p>
+    <w:p/>
+    <w:p>
+      <w:r>
+        <w:t xml:space="preserve">The Unit Test cases are using </w:t>
+      </w:r>
+      <w:r>
+        <w:t>EF Core SQL Lite in memory co</w:t>
+      </w:r>
+      <w:r>
+        <w:t xml:space="preserve">nnection for the testing. </w:t>
+      </w:r>
+      <w:r>
+        <w:t xml:space="preserve">Please find below the outcome of the test cases. </w:t>
+      </w:r>
+    </w:p>
+    <w:p/>
+    <w:p>
+      <w:r>
+        <w:rPr>
+          <w:noProof/>
+        </w:rPr>
+        <w:drawing>
+          <wp:inline distT="0" distB="0" distL="0" distR="0" wp14:anchorId="45915439" wp14:editId="59AD0C91">
+            <wp:extent cx="5731510" cy="2925445"/>
+            <wp:effectExtent l="0" t="0" r="2540" b="8255"/>
             <wp:docPr id="3" name="Picture 3"/>
             <wp:cNvGraphicFramePr>
               <a:graphicFrameLocks xmlns:a="http://schemas.openxmlformats.org/drawingml/2006/main" noChangeAspect="1"/>
@@ -165,37 +1533,37 @@
                     <pic:cNvPicPr/>
                   </pic:nvPicPr>
                   <pic:blipFill>
-                    <a:blip r:embed="rId10"/>
-                    <a:stretch>
-                      <a:fillRect/>
-                    </a:stretch>
-                  </pic:blipFill>
-                  <pic:spPr>
-                    <a:xfrm>
-                      <a:off x="0" y="0"/>
-                      <a:ext cx="5731510" cy="2280920"/>
-                    </a:xfrm>
-                    <a:prstGeom prst="rect">
-                      <a:avLst/>
-                    </a:prstGeom>
-                  </pic:spPr>
-                </pic:pic>
-              </a:graphicData>
-            </a:graphic>
-          </wp:inline>
-        </w:drawing>
-      </w:r>
-    </w:p>
-    <w:p/>
-    <w:p>
-      <w:r>
-        <w:rPr>
-          <w:noProof/>
-        </w:rPr>
-        <w:drawing>
-          <wp:inline distT="0" distB="0" distL="0" distR="0" wp14:anchorId="4FE920D1" wp14:editId="74599AC7">
-            <wp:extent cx="5731510" cy="2947670"/>
-            <wp:effectExtent l="0" t="0" r="2540" b="5080"/>
+                    <a:blip r:embed="rId35"/>
+                    <a:stretch>
+                      <a:fillRect/>
+                    </a:stretch>
+                  </pic:blipFill>
+                  <pic:spPr>
+                    <a:xfrm>
+                      <a:off x="0" y="0"/>
+                      <a:ext cx="5731510" cy="2925445"/>
+                    </a:xfrm>
+                    <a:prstGeom prst="rect">
+                      <a:avLst/>
+                    </a:prstGeom>
+                  </pic:spPr>
+                </pic:pic>
+              </a:graphicData>
+            </a:graphic>
+          </wp:inline>
+        </w:drawing>
+      </w:r>
+    </w:p>
+    <w:p>
+      <w:r>
+        <w:rPr>
+          <w:noProof/>
+        </w:rPr>
+        <w:lastRenderedPageBreak/>
+        <w:drawing>
+          <wp:inline distT="0" distB="0" distL="0" distR="0" wp14:anchorId="0A4F3CA2" wp14:editId="60200FE2">
+            <wp:extent cx="5731510" cy="2835275"/>
+            <wp:effectExtent l="0" t="0" r="2540" b="3175"/>
             <wp:docPr id="4" name="Picture 4"/>
             <wp:cNvGraphicFramePr>
               <a:graphicFrameLocks xmlns:a="http://schemas.openxmlformats.org/drawingml/2006/main" noChangeAspect="1"/>
@@ -208,180 +1576,28 @@
                     <pic:cNvPicPr/>
                   </pic:nvPicPr>
                   <pic:blipFill>
-                    <a:blip r:embed="rId11"/>
-                    <a:stretch>
-                      <a:fillRect/>
-                    </a:stretch>
-                  </pic:blipFill>
-                  <pic:spPr>
-                    <a:xfrm>
-                      <a:off x="0" y="0"/>
-                      <a:ext cx="5731510" cy="2947670"/>
-                    </a:xfrm>
-                    <a:prstGeom prst="rect">
-                      <a:avLst/>
-                    </a:prstGeom>
-                  </pic:spPr>
-                </pic:pic>
-              </a:graphicData>
-            </a:graphic>
-          </wp:inline>
-        </w:drawing>
-      </w:r>
-    </w:p>
-    <w:p>
-      <w:r>
-        <w:t xml:space="preserve">Search by a string as below </w:t>
-      </w:r>
-    </w:p>
-    <w:p/>
-    <w:p>
-      <w:r>
-        <w:rPr>
-          <w:noProof/>
-        </w:rPr>
-        <w:drawing>
-          <wp:inline distT="0" distB="0" distL="0" distR="0" wp14:anchorId="4A9AFA57" wp14:editId="0DF64197">
-            <wp:extent cx="5731510" cy="1703705"/>
-            <wp:effectExtent l="0" t="0" r="2540" b="0"/>
-            <wp:docPr id="5" name="Picture 5"/>
-            <wp:cNvGraphicFramePr>
-              <a:graphicFrameLocks xmlns:a="http://schemas.openxmlformats.org/drawingml/2006/main" noChangeAspect="1"/>
-            </wp:cNvGraphicFramePr>
-            <a:graphic xmlns:a="http://schemas.openxmlformats.org/drawingml/2006/main">
-              <a:graphicData uri="http://schemas.openxmlformats.org/drawingml/2006/picture">
-                <pic:pic xmlns:pic="http://schemas.openxmlformats.org/drawingml/2006/picture">
-                  <pic:nvPicPr>
-                    <pic:cNvPr id="1" name=""/>
-                    <pic:cNvPicPr/>
-                  </pic:nvPicPr>
-                  <pic:blipFill>
-                    <a:blip r:embed="rId12"/>
-                    <a:stretch>
-                      <a:fillRect/>
-                    </a:stretch>
-                  </pic:blipFill>
-                  <pic:spPr>
-                    <a:xfrm>
-                      <a:off x="0" y="0"/>
-                      <a:ext cx="5731510" cy="1703705"/>
-                    </a:xfrm>
-                    <a:prstGeom prst="rect">
-                      <a:avLst/>
-                    </a:prstGeom>
-                  </pic:spPr>
-                </pic:pic>
-              </a:graphicData>
-            </a:graphic>
-          </wp:inline>
-        </w:drawing>
-      </w:r>
-    </w:p>
-    <w:p/>
-    <w:p>
-      <w:r>
-        <w:rPr>
-          <w:noProof/>
-        </w:rPr>
-        <w:lastRenderedPageBreak/>
-        <w:drawing>
-          <wp:inline distT="0" distB="0" distL="0" distR="0" wp14:anchorId="5C9AA886" wp14:editId="50F4FCC7">
-            <wp:extent cx="5731510" cy="1812290"/>
-            <wp:effectExtent l="0" t="0" r="2540" b="0"/>
-            <wp:docPr id="6" name="Picture 6"/>
-            <wp:cNvGraphicFramePr>
-              <a:graphicFrameLocks xmlns:a="http://schemas.openxmlformats.org/drawingml/2006/main" noChangeAspect="1"/>
-            </wp:cNvGraphicFramePr>
-            <a:graphic xmlns:a="http://schemas.openxmlformats.org/drawingml/2006/main">
-              <a:graphicData uri="http://schemas.openxmlformats.org/drawingml/2006/picture">
-                <pic:pic xmlns:pic="http://schemas.openxmlformats.org/drawingml/2006/picture">
-                  <pic:nvPicPr>
-                    <pic:cNvPr id="1" name=""/>
-                    <pic:cNvPicPr/>
-                  </pic:nvPicPr>
-                  <pic:blipFill>
-                    <a:blip r:embed="rId13"/>
-                    <a:stretch>
-                      <a:fillRect/>
-                    </a:stretch>
-                  </pic:blipFill>
-                  <pic:spPr>
-                    <a:xfrm>
-                      <a:off x="0" y="0"/>
-                      <a:ext cx="5731510" cy="1812290"/>
-                    </a:xfrm>
-                    <a:prstGeom prst="rect">
-                      <a:avLst/>
-                    </a:prstGeom>
-                  </pic:spPr>
-                </pic:pic>
-              </a:graphicData>
-            </a:graphic>
-          </wp:inline>
-        </w:drawing>
-      </w:r>
-    </w:p>
-    <w:p>
-      <w:r>
-        <w:t xml:space="preserve">Please note that the Business layer is using EF Core In memory database. So there is no need to have a physical database to run this API. </w:t>
-      </w:r>
-    </w:p>
-    <w:p/>
-    <w:p>
-      <w:r>
-        <w:t xml:space="preserve">The Unit Test cases are using </w:t>
-      </w:r>
-      <w:r>
-        <w:t>EF Core SQL Lite in memory co</w:t>
-      </w:r>
-      <w:r>
-        <w:t xml:space="preserve">nnection for the testing. </w:t>
-      </w:r>
-      <w:r>
-        <w:t xml:space="preserve">Please find below the outcome of the test cases. </w:t>
-      </w:r>
-    </w:p>
-    <w:p>
-      <w:r>
-        <w:rPr>
-          <w:noProof/>
-        </w:rPr>
-        <w:drawing>
-          <wp:inline distT="0" distB="0" distL="0" distR="0" wp14:anchorId="339BF1C8" wp14:editId="711679BF">
-            <wp:extent cx="5731510" cy="2965450"/>
-            <wp:effectExtent l="0" t="0" r="2540" b="6350"/>
-            <wp:docPr id="7" name="Picture 7"/>
-            <wp:cNvGraphicFramePr>
-              <a:graphicFrameLocks xmlns:a="http://schemas.openxmlformats.org/drawingml/2006/main" noChangeAspect="1"/>
-            </wp:cNvGraphicFramePr>
-            <a:graphic xmlns:a="http://schemas.openxmlformats.org/drawingml/2006/main">
-              <a:graphicData uri="http://schemas.openxmlformats.org/drawingml/2006/picture">
-                <pic:pic xmlns:pic="http://schemas.openxmlformats.org/drawingml/2006/picture">
-                  <pic:nvPicPr>
-                    <pic:cNvPr id="1" name=""/>
-                    <pic:cNvPicPr/>
-                  </pic:nvPicPr>
-                  <pic:blipFill>
-                    <a:blip r:embed="rId14"/>
-                    <a:stretch>
-                      <a:fillRect/>
-                    </a:stretch>
-                  </pic:blipFill>
-                  <pic:spPr>
-                    <a:xfrm>
-                      <a:off x="0" y="0"/>
-                      <a:ext cx="5731510" cy="2965450"/>
-                    </a:xfrm>
-                    <a:prstGeom prst="rect">
-                      <a:avLst/>
-                    </a:prstGeom>
-                  </pic:spPr>
-                </pic:pic>
-              </a:graphicData>
-            </a:graphic>
-          </wp:inline>
-        </w:drawing>
-      </w:r>
+                    <a:blip r:embed="rId36"/>
+                    <a:stretch>
+                      <a:fillRect/>
+                    </a:stretch>
+                  </pic:blipFill>
+                  <pic:spPr>
+                    <a:xfrm>
+                      <a:off x="0" y="0"/>
+                      <a:ext cx="5731510" cy="2835275"/>
+                    </a:xfrm>
+                    <a:prstGeom prst="rect">
+                      <a:avLst/>
+                    </a:prstGeom>
+                  </pic:spPr>
+                </pic:pic>
+              </a:graphicData>
+            </a:graphic>
+          </wp:inline>
+        </w:drawing>
+      </w:r>
+      <w:bookmarkStart w:id="0" w:name="_GoBack"/>
+      <w:bookmarkEnd w:id="0"/>
     </w:p>
     <w:sectPr>
       <w:pgSz w:w="11906" w:h="16838"/>
@@ -441,6 +1657,195 @@
     </w:p>
   </w:footnote>
 </w:footnotes>
+</file>
+
+<file path=word/numbering.xml><?xml version="1.0" encoding="utf-8"?>
+<w:numbering xmlns:wpc="http://schemas.microsoft.com/office/word/2010/wordprocessingCanvas" xmlns:cx="http://schemas.microsoft.com/office/drawing/2014/chartex" xmlns:cx1="http://schemas.microsoft.com/office/drawing/2015/9/8/chartex" xmlns:cx2="http://schemas.microsoft.com/office/drawing/2015/10/21/chartex" xmlns:cx3="http://schemas.microsoft.com/office/drawing/2016/5/9/chartex" xmlns:cx4="http://schemas.microsoft.com/office/drawing/2016/5/10/chartex" xmlns:cx5="http://schemas.microsoft.com/office/drawing/2016/5/11/chartex" xmlns:cx6="http://schemas.microsoft.com/office/drawing/2016/5/12/chartex" xmlns:cx7="http://schemas.microsoft.com/office/drawing/2016/5/13/chartex" xmlns:cx8="http://schemas.microsoft.com/office/drawing/2016/5/14/chartex" xmlns:mc="http://schemas.openxmlformats.org/markup-compatibility/2006" xmlns:aink="http://schemas.microsoft.com/office/drawing/2016/ink" xmlns:am3d="http://schemas.microsoft.com/office/drawing/2017/model3d" xmlns:o="urn:schemas-microsoft-com:office:office" xmlns:r="http://schemas.openxmlformats.org/officeDocument/2006/relationships" xmlns:m="http://schemas.openxmlformats.org/officeDocument/2006/math" xmlns:v="urn:schemas-microsoft-com:vml" xmlns:wp14="http://schemas.microsoft.com/office/word/2010/wordprocessingDrawing" xmlns:wp="http://schemas.openxmlformats.org/drawingml/2006/wordprocessingDrawing" xmlns:w10="urn:schemas-microsoft-com:office:word" xmlns:w="http://schemas.openxmlformats.org/wordprocessingml/2006/main" xmlns:w14="http://schemas.microsoft.com/office/word/2010/wordml" xmlns:w15="http://schemas.microsoft.com/office/word/2012/wordml" xmlns:w16cid="http://schemas.microsoft.com/office/word/2016/wordml/cid" xmlns:w16se="http://schemas.microsoft.com/office/word/2015/wordml/symex" xmlns:wpg="http://schemas.microsoft.com/office/word/2010/wordprocessingGroup" xmlns:wpi="http://schemas.microsoft.com/office/word/2010/wordprocessingInk" xmlns:wne="http://schemas.microsoft.com/office/word/2006/wordml" xmlns:wps="http://schemas.microsoft.com/office/word/2010/wordprocessingShape" mc:Ignorable="w14 w15 w16se w16cid wp14">
+  <w:abstractNum w:abstractNumId="0" w15:restartNumberingAfterBreak="0">
+    <w:nsid w:val="00D81B58"/>
+    <w:multiLevelType w:val="hybridMultilevel"/>
+    <w:tmpl w:val="6C98787C"/>
+    <w:lvl w:ilvl="0" w:tplc="0C090011">
+      <w:start w:val="1"/>
+      <w:numFmt w:val="decimal"/>
+      <w:lvlText w:val="%1)"/>
+      <w:lvlJc w:val="left"/>
+      <w:pPr>
+        <w:ind w:left="720" w:hanging="360"/>
+      </w:pPr>
+      <w:rPr>
+        <w:rFonts w:hint="default"/>
+      </w:rPr>
+    </w:lvl>
+    <w:lvl w:ilvl="1" w:tplc="0C090019" w:tentative="1">
+      <w:start w:val="1"/>
+      <w:numFmt w:val="lowerLetter"/>
+      <w:lvlText w:val="%2."/>
+      <w:lvlJc w:val="left"/>
+      <w:pPr>
+        <w:ind w:left="1440" w:hanging="360"/>
+      </w:pPr>
+    </w:lvl>
+    <w:lvl w:ilvl="2" w:tplc="0C09001B" w:tentative="1">
+      <w:start w:val="1"/>
+      <w:numFmt w:val="lowerRoman"/>
+      <w:lvlText w:val="%3."/>
+      <w:lvlJc w:val="right"/>
+      <w:pPr>
+        <w:ind w:left="2160" w:hanging="180"/>
+      </w:pPr>
+    </w:lvl>
+    <w:lvl w:ilvl="3" w:tplc="0C09000F" w:tentative="1">
+      <w:start w:val="1"/>
+      <w:numFmt w:val="decimal"/>
+      <w:lvlText w:val="%4."/>
+      <w:lvlJc w:val="left"/>
+      <w:pPr>
+        <w:ind w:left="2880" w:hanging="360"/>
+      </w:pPr>
+    </w:lvl>
+    <w:lvl w:ilvl="4" w:tplc="0C090019" w:tentative="1">
+      <w:start w:val="1"/>
+      <w:numFmt w:val="lowerLetter"/>
+      <w:lvlText w:val="%5."/>
+      <w:lvlJc w:val="left"/>
+      <w:pPr>
+        <w:ind w:left="3600" w:hanging="360"/>
+      </w:pPr>
+    </w:lvl>
+    <w:lvl w:ilvl="5" w:tplc="0C09001B" w:tentative="1">
+      <w:start w:val="1"/>
+      <w:numFmt w:val="lowerRoman"/>
+      <w:lvlText w:val="%6."/>
+      <w:lvlJc w:val="right"/>
+      <w:pPr>
+        <w:ind w:left="4320" w:hanging="180"/>
+      </w:pPr>
+    </w:lvl>
+    <w:lvl w:ilvl="6" w:tplc="0C09000F" w:tentative="1">
+      <w:start w:val="1"/>
+      <w:numFmt w:val="decimal"/>
+      <w:lvlText w:val="%7."/>
+      <w:lvlJc w:val="left"/>
+      <w:pPr>
+        <w:ind w:left="5040" w:hanging="360"/>
+      </w:pPr>
+    </w:lvl>
+    <w:lvl w:ilvl="7" w:tplc="0C090019" w:tentative="1">
+      <w:start w:val="1"/>
+      <w:numFmt w:val="lowerLetter"/>
+      <w:lvlText w:val="%8."/>
+      <w:lvlJc w:val="left"/>
+      <w:pPr>
+        <w:ind w:left="5760" w:hanging="360"/>
+      </w:pPr>
+    </w:lvl>
+    <w:lvl w:ilvl="8" w:tplc="0C09001B" w:tentative="1">
+      <w:start w:val="1"/>
+      <w:numFmt w:val="lowerRoman"/>
+      <w:lvlText w:val="%9."/>
+      <w:lvlJc w:val="right"/>
+      <w:pPr>
+        <w:ind w:left="6480" w:hanging="180"/>
+      </w:pPr>
+    </w:lvl>
+  </w:abstractNum>
+  <w:abstractNum w:abstractNumId="1" w15:restartNumberingAfterBreak="0">
+    <w:nsid w:val="3E4F2528"/>
+    <w:multiLevelType w:val="hybridMultilevel"/>
+    <w:tmpl w:val="6C98787C"/>
+    <w:lvl w:ilvl="0" w:tplc="0C090011">
+      <w:start w:val="1"/>
+      <w:numFmt w:val="decimal"/>
+      <w:lvlText w:val="%1)"/>
+      <w:lvlJc w:val="left"/>
+      <w:pPr>
+        <w:ind w:left="720" w:hanging="360"/>
+      </w:pPr>
+      <w:rPr>
+        <w:rFonts w:hint="default"/>
+      </w:rPr>
+    </w:lvl>
+    <w:lvl w:ilvl="1" w:tplc="0C090019" w:tentative="1">
+      <w:start w:val="1"/>
+      <w:numFmt w:val="lowerLetter"/>
+      <w:lvlText w:val="%2."/>
+      <w:lvlJc w:val="left"/>
+      <w:pPr>
+        <w:ind w:left="1440" w:hanging="360"/>
+      </w:pPr>
+    </w:lvl>
+    <w:lvl w:ilvl="2" w:tplc="0C09001B" w:tentative="1">
+      <w:start w:val="1"/>
+      <w:numFmt w:val="lowerRoman"/>
+      <w:lvlText w:val="%3."/>
+      <w:lvlJc w:val="right"/>
+      <w:pPr>
+        <w:ind w:left="2160" w:hanging="180"/>
+      </w:pPr>
+    </w:lvl>
+    <w:lvl w:ilvl="3" w:tplc="0C09000F" w:tentative="1">
+      <w:start w:val="1"/>
+      <w:numFmt w:val="decimal"/>
+      <w:lvlText w:val="%4."/>
+      <w:lvlJc w:val="left"/>
+      <w:pPr>
+        <w:ind w:left="2880" w:hanging="360"/>
+      </w:pPr>
+    </w:lvl>
+    <w:lvl w:ilvl="4" w:tplc="0C090019" w:tentative="1">
+      <w:start w:val="1"/>
+      <w:numFmt w:val="lowerLetter"/>
+      <w:lvlText w:val="%5."/>
+      <w:lvlJc w:val="left"/>
+      <w:pPr>
+        <w:ind w:left="3600" w:hanging="360"/>
+      </w:pPr>
+    </w:lvl>
+    <w:lvl w:ilvl="5" w:tplc="0C09001B" w:tentative="1">
+      <w:start w:val="1"/>
+      <w:numFmt w:val="lowerRoman"/>
+      <w:lvlText w:val="%6."/>
+      <w:lvlJc w:val="right"/>
+      <w:pPr>
+        <w:ind w:left="4320" w:hanging="180"/>
+      </w:pPr>
+    </w:lvl>
+    <w:lvl w:ilvl="6" w:tplc="0C09000F" w:tentative="1">
+      <w:start w:val="1"/>
+      <w:numFmt w:val="decimal"/>
+      <w:lvlText w:val="%7."/>
+      <w:lvlJc w:val="left"/>
+      <w:pPr>
+        <w:ind w:left="5040" w:hanging="360"/>
+      </w:pPr>
+    </w:lvl>
+    <w:lvl w:ilvl="7" w:tplc="0C090019" w:tentative="1">
+      <w:start w:val="1"/>
+      <w:numFmt w:val="lowerLetter"/>
+      <w:lvlText w:val="%8."/>
+      <w:lvlJc w:val="left"/>
+      <w:pPr>
+        <w:ind w:left="5760" w:hanging="360"/>
+      </w:pPr>
+    </w:lvl>
+    <w:lvl w:ilvl="8" w:tplc="0C09001B" w:tentative="1">
+      <w:start w:val="1"/>
+      <w:numFmt w:val="lowerRoman"/>
+      <w:lvlText w:val="%9."/>
+      <w:lvlJc w:val="right"/>
+      <w:pPr>
+        <w:ind w:left="6480" w:hanging="180"/>
+      </w:pPr>
+    </w:lvl>
+  </w:abstractNum>
+  <w:num w:numId="1">
+    <w:abstractNumId w:val="0"/>
+  </w:num>
+  <w:num w:numId="2">
+    <w:abstractNumId w:val="1"/>
+  </w:num>
+</w:numbering>
 </file>
 
 <file path=word/styles.xml><?xml version="1.0" encoding="utf-8"?>
@@ -566,6 +1971,7 @@
     <w:lsdException w:name="HTML Sample" w:semiHidden="1" w:unhideWhenUsed="1"/>
     <w:lsdException w:name="HTML Typewriter" w:semiHidden="1" w:unhideWhenUsed="1"/>
     <w:lsdException w:name="HTML Variable" w:semiHidden="1" w:unhideWhenUsed="1"/>
+    <w:lsdException w:name="Normal Table" w:semiHidden="1" w:unhideWhenUsed="1"/>
     <w:lsdException w:name="annotation subject" w:semiHidden="1" w:unhideWhenUsed="1"/>
     <w:lsdException w:name="No List" w:semiHidden="1" w:unhideWhenUsed="1"/>
     <w:lsdException w:name="Outline List 1" w:semiHidden="1" w:unhideWhenUsed="1"/>
@@ -612,8 +2018,10 @@
     <w:lsdException w:name="Table Subtle 2" w:semiHidden="1" w:unhideWhenUsed="1"/>
     <w:lsdException w:name="Table Web 1" w:semiHidden="1" w:unhideWhenUsed="1"/>
     <w:lsdException w:name="Table Web 2" w:semiHidden="1" w:unhideWhenUsed="1"/>
+    <w:lsdException w:name="Table Web 3" w:semiHidden="1" w:unhideWhenUsed="1"/>
     <w:lsdException w:name="Balloon Text" w:semiHidden="1" w:unhideWhenUsed="1"/>
     <w:lsdException w:name="Table Grid" w:uiPriority="39"/>
+    <w:lsdException w:name="Table Theme" w:semiHidden="1" w:unhideWhenUsed="1"/>
     <w:lsdException w:name="Placeholder Text" w:semiHidden="1"/>
     <w:lsdException w:name="No Spacing" w:uiPriority="1" w:qFormat="1"/>
     <w:lsdException w:name="Light Shading" w:uiPriority="60"/>
@@ -922,6 +2330,17 @@
       <w:u w:val="single"/>
     </w:rPr>
   </w:style>
+  <w:style w:type="paragraph" w:styleId="ListParagraph">
+    <w:name w:val="List Paragraph"/>
+    <w:basedOn w:val="Normal"/>
+    <w:uiPriority w:val="34"/>
+    <w:qFormat/>
+    <w:rsid w:val="00412C49"/>
+    <w:pPr>
+      <w:ind w:left="720"/>
+      <w:contextualSpacing/>
+    </w:pPr>
+  </w:style>
 </w:styles>
 </file>
 

</xml_diff>